<commit_message>
Update Guidelines for Papers of the LSB.docx
</commit_message>
<xml_diff>
--- a/Guidelines for Papers of the LSB.docx
+++ b/Guidelines for Papers of the LSB.docx
@@ -292,6 +292,7 @@
         <w:t xml:space="preserve"> file, can be used as a template by replacing the document text with the text of your paper.</w:t>
       </w:r>
     </w:p>
+    <w:p/>
     <w:p>
       <w:pPr>
         <w:pStyle w:val="wtitle2"/>
@@ -433,6 +434,7 @@
     </w:p>
     <w:p>
       <w:r>
+        <w:lastRenderedPageBreak/>
         <w:t>Wtitle2, w</w:t>
       </w:r>
       <w:r>
@@ -443,7 +445,6 @@
     <w:p>
       <w:proofErr w:type="spellStart"/>
       <w:r>
-        <w:lastRenderedPageBreak/>
         <w:t>Xtitle</w:t>
       </w:r>
       <w:proofErr w:type="spellEnd"/>
@@ -724,7 +725,6 @@
     <w:p/>
     <w:p>
       <w:r>
-        <w:lastRenderedPageBreak/>
         <w:t>Please use italics for foreign language words, highlighting and emphasis. Bold should be used only for highlighting within italics and for headings. Please refrain from the use of FULL CAPS (except for focal stress and abbreviations) and underlining (except for highlighting within examples, as an alternative for boldface), unless this is a strict convention in your field of research.</w:t>
       </w:r>
     </w:p>
@@ -957,6 +957,7 @@
     </w:p>
     <w:p>
       <w:r>
+        <w:lastRenderedPageBreak/>
         <w:t xml:space="preserve">Number your tables and figures </w:t>
       </w:r>
       <w:proofErr w:type="gramStart"/>
@@ -973,7 +974,6 @@
         <w:pStyle w:val="vtitle1"/>
       </w:pPr>
       <w:r>
-        <w:lastRenderedPageBreak/>
         <w:t>Notes</w:t>
       </w:r>
     </w:p>
@@ -2140,7 +2140,6 @@
     <w:lvl w:ilvl="0">
       <w:start w:val="1"/>
       <w:numFmt w:val="decimal"/>
-      <w:pStyle w:val="wtitle2"/>
       <w:lvlText w:val="%1."/>
       <w:lvlJc w:val="left"/>
       <w:pPr>
@@ -2878,7 +2877,9 @@
   </w:style>
   <w:style w:type="character" w:default="1" w:styleId="Standaardalinea-lettertype">
     <w:name w:val="Default Paragraph Font"/>
+    <w:uiPriority w:val="1"/>
     <w:semiHidden/>
+    <w:unhideWhenUsed/>
   </w:style>
   <w:style w:type="table" w:default="1" w:styleId="Standaardtabel">
     <w:name w:val="Normal Table"/>
@@ -3003,7 +3004,7 @@
       </w:numPr>
       <w:tabs>
         <w:tab w:val="clear" w:pos="576"/>
-        <w:tab w:val="num" w:leader="none" w:pos="420"/>
+        <w:tab w:val="num" w:pos="420"/>
       </w:tabs>
       <w:spacing w:before="240"/>
       <w:ind w:left="420" w:hanging="420"/>
@@ -3047,8 +3048,8 @@
       <w:sz w:val="16"/>
     </w:rPr>
   </w:style>
-  <w:style w:type="paragraph" w:customStyle="1" w:styleId="Quote">
-    <w:name w:val="Quote"/>
+  <w:style w:type="paragraph" w:customStyle="1" w:styleId="Citaat1">
+    <w:name w:val="Citaat1"/>
     <w:aliases w:val="q"/>
     <w:basedOn w:val="font9"/>
     <w:next w:val="2"/>

</xml_diff>